<commit_message>
practica 5 completa y resumen recortado
</commit_message>
<xml_diff>
--- a/Segundo trimestre/Resumen 2do trimestre.docx
+++ b/Segundo trimestre/Resumen 2do trimestre.docx
@@ -12,23 +12,15 @@
     </w:p>
     <w:p>
       <w:pPr>
-        <w:pStyle w:val="Ttulo2"/>
+        <w:pStyle w:val="Ttulo1"/>
       </w:pPr>
-      <w:proofErr w:type="spellStart"/>
-      <w:r>
-        <w:t>Ud</w:t>
-      </w:r>
-      <w:proofErr w:type="spellEnd"/>
-      <w:r>
-        <w:t xml:space="preserve"> 4 DDL</w:t>
-      </w:r>
-    </w:p>
-    <w:p>
-      <w:pPr>
-        <w:pStyle w:val="Ttulo3"/>
-      </w:pPr>
-      <w:r>
-        <w:t>4.1 Modelo físico</w:t>
+      <w:r>
+        <w:t>Ud.5 DQL</w:t>
+      </w:r>
+    </w:p>
+    <w:p>
+      <w:r>
+        <w:t>(la mayoría de las cosas están en el git fíjate ahí)</w:t>
       </w:r>
     </w:p>
     <w:p>
@@ -36,453 +28,6 @@
         <w:rPr>
           <w:noProof/>
         </w:rPr>
-        <w:drawing>
-          <wp:inline distT="0" distB="0" distL="0" distR="0" wp14:anchorId="70DCC0C9" wp14:editId="3A56963D">
-            <wp:extent cx="5400040" cy="1684020"/>
-            <wp:effectExtent l="0" t="0" r="0" b="0"/>
-            <wp:docPr id="1492587145" name="Imagen 1" descr="Interfaz de usuario gráfica, Texto, Aplicación, Correo electrónico&#10;&#10;Descripción generada automáticamente"/>
-            <wp:cNvGraphicFramePr>
-              <a:graphicFrameLocks xmlns:a="http://schemas.openxmlformats.org/drawingml/2006/main" noChangeAspect="1"/>
-            </wp:cNvGraphicFramePr>
-            <a:graphic xmlns:a="http://schemas.openxmlformats.org/drawingml/2006/main">
-              <a:graphicData uri="http://schemas.openxmlformats.org/drawingml/2006/picture">
-                <pic:pic xmlns:pic="http://schemas.openxmlformats.org/drawingml/2006/picture">
-                  <pic:nvPicPr>
-                    <pic:cNvPr id="1492587145" name="Imagen 1" descr="Interfaz de usuario gráfica, Texto, Aplicación, Correo electrónico&#10;&#10;Descripción generada automáticamente"/>
-                    <pic:cNvPicPr/>
-                  </pic:nvPicPr>
-                  <pic:blipFill>
-                    <a:blip r:embed="rId4"/>
-                    <a:stretch>
-                      <a:fillRect/>
-                    </a:stretch>
-                  </pic:blipFill>
-                  <pic:spPr>
-                    <a:xfrm>
-                      <a:off x="0" y="0"/>
-                      <a:ext cx="5400040" cy="1684020"/>
-                    </a:xfrm>
-                    <a:prstGeom prst="rect">
-                      <a:avLst/>
-                    </a:prstGeom>
-                  </pic:spPr>
-                </pic:pic>
-              </a:graphicData>
-            </a:graphic>
-          </wp:inline>
-        </w:drawing>
-      </w:r>
-    </w:p>
-    <w:p>
-      <w:r>
-        <w:t xml:space="preserve">SQL (por sus siglas en inglés </w:t>
-      </w:r>
-      <w:proofErr w:type="spellStart"/>
-      <w:r>
-        <w:t>Structured</w:t>
-      </w:r>
-      <w:proofErr w:type="spellEnd"/>
-      <w:r>
-        <w:t xml:space="preserve"> </w:t>
-      </w:r>
-      <w:proofErr w:type="spellStart"/>
-      <w:r>
-        <w:t>Query</w:t>
-      </w:r>
-      <w:proofErr w:type="spellEnd"/>
-      <w:r>
-        <w:t xml:space="preserve"> </w:t>
-      </w:r>
-      <w:proofErr w:type="spellStart"/>
-      <w:proofErr w:type="gramStart"/>
-      <w:r>
-        <w:t>Language</w:t>
-      </w:r>
-      <w:proofErr w:type="spellEnd"/>
-      <w:r>
-        <w:t>)lenguaje</w:t>
-      </w:r>
-      <w:proofErr w:type="gramEnd"/>
-      <w:r>
-        <w:t xml:space="preserve"> de consulta estructurada es un lenguaje de dominio específico utilizado en programación, diseñado para administrar, y recuperar información de SGBDR.</w:t>
-      </w:r>
-    </w:p>
-    <w:p>
-      <w:r>
-        <w:rPr>
-          <w:noProof/>
-        </w:rPr>
-        <w:drawing>
-          <wp:inline distT="0" distB="0" distL="0" distR="0" wp14:anchorId="42545006" wp14:editId="01137AD4">
-            <wp:extent cx="5400040" cy="4732020"/>
-            <wp:effectExtent l="0" t="0" r="0" b="0"/>
-            <wp:docPr id="1459948712" name="Imagen 1" descr="Diagrama&#10;&#10;Descripción generada automáticamente"/>
-            <wp:cNvGraphicFramePr>
-              <a:graphicFrameLocks xmlns:a="http://schemas.openxmlformats.org/drawingml/2006/main" noChangeAspect="1"/>
-            </wp:cNvGraphicFramePr>
-            <a:graphic xmlns:a="http://schemas.openxmlformats.org/drawingml/2006/main">
-              <a:graphicData uri="http://schemas.openxmlformats.org/drawingml/2006/picture">
-                <pic:pic xmlns:pic="http://schemas.openxmlformats.org/drawingml/2006/picture">
-                  <pic:nvPicPr>
-                    <pic:cNvPr id="1459948712" name="Imagen 1" descr="Diagrama&#10;&#10;Descripción generada automáticamente"/>
-                    <pic:cNvPicPr/>
-                  </pic:nvPicPr>
-                  <pic:blipFill>
-                    <a:blip r:embed="rId5"/>
-                    <a:stretch>
-                      <a:fillRect/>
-                    </a:stretch>
-                  </pic:blipFill>
-                  <pic:spPr>
-                    <a:xfrm>
-                      <a:off x="0" y="0"/>
-                      <a:ext cx="5400040" cy="4732020"/>
-                    </a:xfrm>
-                    <a:prstGeom prst="rect">
-                      <a:avLst/>
-                    </a:prstGeom>
-                  </pic:spPr>
-                </pic:pic>
-              </a:graphicData>
-            </a:graphic>
-          </wp:inline>
-        </w:drawing>
-      </w:r>
-    </w:p>
-    <w:p>
-      <w:pPr>
-        <w:pStyle w:val="Ttulo3"/>
-      </w:pPr>
-      <w:r>
-        <w:lastRenderedPageBreak/>
-        <w:t xml:space="preserve">4.2 </w:t>
-      </w:r>
-      <w:proofErr w:type="spellStart"/>
-      <w:r>
-        <w:t>Create</w:t>
-      </w:r>
-      <w:proofErr w:type="spellEnd"/>
-    </w:p>
-    <w:p>
-      <w:r>
-        <w:rPr>
-          <w:noProof/>
-        </w:rPr>
-        <w:drawing>
-          <wp:inline distT="0" distB="0" distL="0" distR="0" wp14:anchorId="667C2809" wp14:editId="1490B8DC">
-            <wp:extent cx="5400040" cy="2789555"/>
-            <wp:effectExtent l="0" t="0" r="0" b="0"/>
-            <wp:docPr id="1108239820" name="Imagen 1" descr="Interfaz de usuario gráfica, Texto&#10;&#10;Descripción generada automáticamente"/>
-            <wp:cNvGraphicFramePr>
-              <a:graphicFrameLocks xmlns:a="http://schemas.openxmlformats.org/drawingml/2006/main" noChangeAspect="1"/>
-            </wp:cNvGraphicFramePr>
-            <a:graphic xmlns:a="http://schemas.openxmlformats.org/drawingml/2006/main">
-              <a:graphicData uri="http://schemas.openxmlformats.org/drawingml/2006/picture">
-                <pic:pic xmlns:pic="http://schemas.openxmlformats.org/drawingml/2006/picture">
-                  <pic:nvPicPr>
-                    <pic:cNvPr id="1108239820" name="Imagen 1" descr="Interfaz de usuario gráfica, Texto&#10;&#10;Descripción generada automáticamente"/>
-                    <pic:cNvPicPr/>
-                  </pic:nvPicPr>
-                  <pic:blipFill>
-                    <a:blip r:embed="rId6"/>
-                    <a:stretch>
-                      <a:fillRect/>
-                    </a:stretch>
-                  </pic:blipFill>
-                  <pic:spPr>
-                    <a:xfrm>
-                      <a:off x="0" y="0"/>
-                      <a:ext cx="5400040" cy="2789555"/>
-                    </a:xfrm>
-                    <a:prstGeom prst="rect">
-                      <a:avLst/>
-                    </a:prstGeom>
-                  </pic:spPr>
-                </pic:pic>
-              </a:graphicData>
-            </a:graphic>
-          </wp:inline>
-        </w:drawing>
-      </w:r>
-    </w:p>
-    <w:p>
-      <w:pPr>
-        <w:pStyle w:val="Ttulo3"/>
-      </w:pPr>
-      <w:r>
-        <w:t>4.3 Tipos</w:t>
-      </w:r>
-    </w:p>
-    <w:p>
-      <w:r>
-        <w:rPr>
-          <w:noProof/>
-        </w:rPr>
-        <w:drawing>
-          <wp:inline distT="0" distB="0" distL="0" distR="0" wp14:anchorId="0907B8FF" wp14:editId="21B68121">
-            <wp:extent cx="5400040" cy="3679825"/>
-            <wp:effectExtent l="0" t="0" r="0" b="0"/>
-            <wp:docPr id="1408720117" name="Imagen 1" descr="Tabla&#10;&#10;Descripción generada automáticamente"/>
-            <wp:cNvGraphicFramePr>
-              <a:graphicFrameLocks xmlns:a="http://schemas.openxmlformats.org/drawingml/2006/main" noChangeAspect="1"/>
-            </wp:cNvGraphicFramePr>
-            <a:graphic xmlns:a="http://schemas.openxmlformats.org/drawingml/2006/main">
-              <a:graphicData uri="http://schemas.openxmlformats.org/drawingml/2006/picture">
-                <pic:pic xmlns:pic="http://schemas.openxmlformats.org/drawingml/2006/picture">
-                  <pic:nvPicPr>
-                    <pic:cNvPr id="1408720117" name="Imagen 1" descr="Tabla&#10;&#10;Descripción generada automáticamente"/>
-                    <pic:cNvPicPr/>
-                  </pic:nvPicPr>
-                  <pic:blipFill>
-                    <a:blip r:embed="rId7"/>
-                    <a:stretch>
-                      <a:fillRect/>
-                    </a:stretch>
-                  </pic:blipFill>
-                  <pic:spPr>
-                    <a:xfrm>
-                      <a:off x="0" y="0"/>
-                      <a:ext cx="5400040" cy="3679825"/>
-                    </a:xfrm>
-                    <a:prstGeom prst="rect">
-                      <a:avLst/>
-                    </a:prstGeom>
-                  </pic:spPr>
-                </pic:pic>
-              </a:graphicData>
-            </a:graphic>
-          </wp:inline>
-        </w:drawing>
-      </w:r>
-    </w:p>
-    <w:p>
-      <w:pPr>
-        <w:pStyle w:val="Ttulo3"/>
-      </w:pPr>
-      <w:r>
-        <w:lastRenderedPageBreak/>
-        <w:t>4.4 Restricciones</w:t>
-      </w:r>
-    </w:p>
-    <w:p>
-      <w:r>
-        <w:rPr>
-          <w:noProof/>
-        </w:rPr>
-        <w:drawing>
-          <wp:inline distT="0" distB="0" distL="0" distR="0" wp14:anchorId="332FFB6E" wp14:editId="2D33FF00">
-            <wp:extent cx="5400040" cy="2620645"/>
-            <wp:effectExtent l="0" t="0" r="0" b="8255"/>
-            <wp:docPr id="1263858054" name="Imagen 1" descr="Texto&#10;&#10;Descripción generada automáticamente"/>
-            <wp:cNvGraphicFramePr>
-              <a:graphicFrameLocks xmlns:a="http://schemas.openxmlformats.org/drawingml/2006/main" noChangeAspect="1"/>
-            </wp:cNvGraphicFramePr>
-            <a:graphic xmlns:a="http://schemas.openxmlformats.org/drawingml/2006/main">
-              <a:graphicData uri="http://schemas.openxmlformats.org/drawingml/2006/picture">
-                <pic:pic xmlns:pic="http://schemas.openxmlformats.org/drawingml/2006/picture">
-                  <pic:nvPicPr>
-                    <pic:cNvPr id="1263858054" name="Imagen 1" descr="Texto&#10;&#10;Descripción generada automáticamente"/>
-                    <pic:cNvPicPr/>
-                  </pic:nvPicPr>
-                  <pic:blipFill>
-                    <a:blip r:embed="rId8"/>
-                    <a:stretch>
-                      <a:fillRect/>
-                    </a:stretch>
-                  </pic:blipFill>
-                  <pic:spPr>
-                    <a:xfrm>
-                      <a:off x="0" y="0"/>
-                      <a:ext cx="5400040" cy="2620645"/>
-                    </a:xfrm>
-                    <a:prstGeom prst="rect">
-                      <a:avLst/>
-                    </a:prstGeom>
-                  </pic:spPr>
-                </pic:pic>
-              </a:graphicData>
-            </a:graphic>
-          </wp:inline>
-        </w:drawing>
-      </w:r>
-    </w:p>
-    <w:p>
-      <w:pPr>
-        <w:pStyle w:val="Ttulo3"/>
-      </w:pPr>
-      <w:r>
-        <w:t>4.5 Alter</w:t>
-      </w:r>
-    </w:p>
-    <w:p>
-      <w:r>
-        <w:rPr>
-          <w:noProof/>
-        </w:rPr>
-        <w:drawing>
-          <wp:inline distT="0" distB="0" distL="0" distR="0" wp14:anchorId="7441877E" wp14:editId="63782AC1">
-            <wp:extent cx="5400040" cy="1835150"/>
-            <wp:effectExtent l="0" t="0" r="0" b="0"/>
-            <wp:docPr id="1535641643" name="Imagen 1" descr="Interfaz de usuario gráfica, Texto&#10;&#10;Descripción generada automáticamente con confianza media"/>
-            <wp:cNvGraphicFramePr>
-              <a:graphicFrameLocks xmlns:a="http://schemas.openxmlformats.org/drawingml/2006/main" noChangeAspect="1"/>
-            </wp:cNvGraphicFramePr>
-            <a:graphic xmlns:a="http://schemas.openxmlformats.org/drawingml/2006/main">
-              <a:graphicData uri="http://schemas.openxmlformats.org/drawingml/2006/picture">
-                <pic:pic xmlns:pic="http://schemas.openxmlformats.org/drawingml/2006/picture">
-                  <pic:nvPicPr>
-                    <pic:cNvPr id="1535641643" name="Imagen 1" descr="Interfaz de usuario gráfica, Texto&#10;&#10;Descripción generada automáticamente con confianza media"/>
-                    <pic:cNvPicPr/>
-                  </pic:nvPicPr>
-                  <pic:blipFill>
-                    <a:blip r:embed="rId9"/>
-                    <a:stretch>
-                      <a:fillRect/>
-                    </a:stretch>
-                  </pic:blipFill>
-                  <pic:spPr>
-                    <a:xfrm>
-                      <a:off x="0" y="0"/>
-                      <a:ext cx="5400040" cy="1835150"/>
-                    </a:xfrm>
-                    <a:prstGeom prst="rect">
-                      <a:avLst/>
-                    </a:prstGeom>
-                  </pic:spPr>
-                </pic:pic>
-              </a:graphicData>
-            </a:graphic>
-          </wp:inline>
-        </w:drawing>
-      </w:r>
-    </w:p>
-    <w:p>
-      <w:r>
-        <w:t>Alter table</w:t>
-      </w:r>
-      <w:r>
-        <w:t xml:space="preserve"> SUS metadatos</w:t>
-      </w:r>
-      <w:r>
-        <w:t xml:space="preserve"> (no darle mucha </w:t>
-      </w:r>
-      <w:r>
-        <w:t>bola)</w:t>
-      </w:r>
-    </w:p>
-    <w:p>
-      <w:r>
-        <w:rPr>
-          <w:noProof/>
-        </w:rPr>
-        <w:drawing>
-          <wp:inline distT="0" distB="0" distL="0" distR="0" wp14:anchorId="36570F5A" wp14:editId="7294A3EC">
-            <wp:extent cx="5400040" cy="1705610"/>
-            <wp:effectExtent l="0" t="0" r="0" b="8890"/>
-            <wp:docPr id="1974826389" name="Imagen 1" descr="Interfaz de usuario gráfica, Texto, Aplicación&#10;&#10;Descripción generada automáticamente"/>
-            <wp:cNvGraphicFramePr>
-              <a:graphicFrameLocks xmlns:a="http://schemas.openxmlformats.org/drawingml/2006/main" noChangeAspect="1"/>
-            </wp:cNvGraphicFramePr>
-            <a:graphic xmlns:a="http://schemas.openxmlformats.org/drawingml/2006/main">
-              <a:graphicData uri="http://schemas.openxmlformats.org/drawingml/2006/picture">
-                <pic:pic xmlns:pic="http://schemas.openxmlformats.org/drawingml/2006/picture">
-                  <pic:nvPicPr>
-                    <pic:cNvPr id="1974826389" name="Imagen 1" descr="Interfaz de usuario gráfica, Texto, Aplicación&#10;&#10;Descripción generada automáticamente"/>
-                    <pic:cNvPicPr/>
-                  </pic:nvPicPr>
-                  <pic:blipFill>
-                    <a:blip r:embed="rId10"/>
-                    <a:stretch>
-                      <a:fillRect/>
-                    </a:stretch>
-                  </pic:blipFill>
-                  <pic:spPr>
-                    <a:xfrm>
-                      <a:off x="0" y="0"/>
-                      <a:ext cx="5400040" cy="1705610"/>
-                    </a:xfrm>
-                    <a:prstGeom prst="rect">
-                      <a:avLst/>
-                    </a:prstGeom>
-                  </pic:spPr>
-                </pic:pic>
-              </a:graphicData>
-            </a:graphic>
-          </wp:inline>
-        </w:drawing>
-      </w:r>
-    </w:p>
-    <w:p>
-      <w:r>
-        <w:rPr>
-          <w:noProof/>
-        </w:rPr>
-        <w:lastRenderedPageBreak/>
-        <w:drawing>
-          <wp:inline distT="0" distB="0" distL="0" distR="0" wp14:anchorId="220585E6" wp14:editId="2CD8C46D">
-            <wp:extent cx="5400040" cy="2181225"/>
-            <wp:effectExtent l="0" t="0" r="0" b="9525"/>
-            <wp:docPr id="1395351080" name="Imagen 1" descr="Interfaz de usuario gráfica, Texto&#10;&#10;Descripción generada automáticamente"/>
-            <wp:cNvGraphicFramePr>
-              <a:graphicFrameLocks xmlns:a="http://schemas.openxmlformats.org/drawingml/2006/main" noChangeAspect="1"/>
-            </wp:cNvGraphicFramePr>
-            <a:graphic xmlns:a="http://schemas.openxmlformats.org/drawingml/2006/main">
-              <a:graphicData uri="http://schemas.openxmlformats.org/drawingml/2006/picture">
-                <pic:pic xmlns:pic="http://schemas.openxmlformats.org/drawingml/2006/picture">
-                  <pic:nvPicPr>
-                    <pic:cNvPr id="1395351080" name="Imagen 1" descr="Interfaz de usuario gráfica, Texto&#10;&#10;Descripción generada automáticamente"/>
-                    <pic:cNvPicPr/>
-                  </pic:nvPicPr>
-                  <pic:blipFill>
-                    <a:blip r:embed="rId11"/>
-                    <a:stretch>
-                      <a:fillRect/>
-                    </a:stretch>
-                  </pic:blipFill>
-                  <pic:spPr>
-                    <a:xfrm>
-                      <a:off x="0" y="0"/>
-                      <a:ext cx="5400040" cy="2181225"/>
-                    </a:xfrm>
-                    <a:prstGeom prst="rect">
-                      <a:avLst/>
-                    </a:prstGeom>
-                  </pic:spPr>
-                </pic:pic>
-              </a:graphicData>
-            </a:graphic>
-          </wp:inline>
-        </w:drawing>
-      </w:r>
-    </w:p>
-    <w:p/>
-    <w:p>
-      <w:pPr>
-        <w:pStyle w:val="Ttulo1"/>
-      </w:pPr>
-      <w:r>
-        <w:t>Ud.5 DQL</w:t>
-      </w:r>
-    </w:p>
-    <w:p>
-      <w:r>
-        <w:t xml:space="preserve">(la mayoría de las cosas están en el </w:t>
-      </w:r>
-      <w:proofErr w:type="spellStart"/>
-      <w:r>
-        <w:t>git</w:t>
-      </w:r>
-      <w:proofErr w:type="spellEnd"/>
-      <w:r>
-        <w:t xml:space="preserve"> fíjate ahí)</w:t>
-      </w:r>
-    </w:p>
-    <w:p>
-      <w:r>
-        <w:rPr>
-          <w:noProof/>
-        </w:rPr>
-        <w:lastRenderedPageBreak/>
         <w:drawing>
           <wp:inline distT="0" distB="0" distL="0" distR="0" wp14:anchorId="13D01FB1" wp14:editId="4F7FC51C">
             <wp:extent cx="5400040" cy="5953760"/>
@@ -499,7 +44,7 @@
                     <pic:cNvPicPr/>
                   </pic:nvPicPr>
                   <pic:blipFill>
-                    <a:blip r:embed="rId12"/>
+                    <a:blip r:embed="rId4"/>
                     <a:stretch>
                       <a:fillRect/>
                     </a:stretch>
@@ -541,7 +86,7 @@
                     <pic:cNvPicPr/>
                   </pic:nvPicPr>
                   <pic:blipFill>
-                    <a:blip r:embed="rId13"/>
+                    <a:blip r:embed="rId5"/>
                     <a:stretch>
                       <a:fillRect/>
                     </a:stretch>
@@ -584,7 +129,7 @@
                     <pic:cNvPicPr/>
                   </pic:nvPicPr>
                   <pic:blipFill>
-                    <a:blip r:embed="rId14"/>
+                    <a:blip r:embed="rId6"/>
                     <a:stretch>
                       <a:fillRect/>
                     </a:stretch>
@@ -626,7 +171,7 @@
                     <pic:cNvPicPr/>
                   </pic:nvPicPr>
                   <pic:blipFill>
-                    <a:blip r:embed="rId15"/>
+                    <a:blip r:embed="rId7"/>
                     <a:stretch>
                       <a:fillRect/>
                     </a:stretch>
@@ -651,12 +196,10 @@
       <w:pPr>
         <w:pStyle w:val="Ttulo3"/>
       </w:pPr>
-      <w:proofErr w:type="spellStart"/>
       <w:r>
         <w:lastRenderedPageBreak/>
         <w:t>Multitabla</w:t>
       </w:r>
-      <w:proofErr w:type="spellEnd"/>
     </w:p>
     <w:p>
       <w:r>
@@ -679,7 +222,7 @@
                     <pic:cNvPicPr/>
                   </pic:nvPicPr>
                   <pic:blipFill>
-                    <a:blip r:embed="rId16"/>
+                    <a:blip r:embed="rId8"/>
                     <a:stretch>
                       <a:fillRect/>
                     </a:stretch>
@@ -721,7 +264,7 @@
                     <pic:cNvPicPr/>
                   </pic:nvPicPr>
                   <pic:blipFill>
-                    <a:blip r:embed="rId17"/>
+                    <a:blip r:embed="rId9"/>
                     <a:stretch>
                       <a:fillRect/>
                     </a:stretch>
@@ -746,20 +289,10 @@
       <w:pPr>
         <w:pStyle w:val="Ttulo3"/>
       </w:pPr>
-      <w:proofErr w:type="spellStart"/>
       <w:r>
         <w:lastRenderedPageBreak/>
-        <w:t>Group</w:t>
-      </w:r>
-      <w:proofErr w:type="spellEnd"/>
-      <w:r>
-        <w:t xml:space="preserve"> </w:t>
-      </w:r>
-      <w:proofErr w:type="spellStart"/>
-      <w:r>
-        <w:t>by</w:t>
-      </w:r>
-      <w:proofErr w:type="spellEnd"/>
+        <w:t>Group by</w:t>
+      </w:r>
     </w:p>
     <w:p>
       <w:r>
@@ -782,7 +315,7 @@
                     <pic:cNvPicPr/>
                   </pic:nvPicPr>
                   <pic:blipFill>
-                    <a:blip r:embed="rId18"/>
+                    <a:blip r:embed="rId10"/>
                     <a:stretch>
                       <a:fillRect/>
                     </a:stretch>
@@ -824,7 +357,7 @@
                     <pic:cNvPicPr/>
                   </pic:nvPicPr>
                   <pic:blipFill>
-                    <a:blip r:embed="rId19"/>
+                    <a:blip r:embed="rId11"/>
                     <a:stretch>
                       <a:fillRect/>
                     </a:stretch>
@@ -866,7 +399,7 @@
                     <pic:cNvPicPr/>
                   </pic:nvPicPr>
                   <pic:blipFill>
-                    <a:blip r:embed="rId20"/>
+                    <a:blip r:embed="rId12"/>
                     <a:stretch>
                       <a:fillRect/>
                     </a:stretch>
@@ -908,7 +441,7 @@
                     <pic:cNvPicPr/>
                   </pic:nvPicPr>
                   <pic:blipFill>
-                    <a:blip r:embed="rId21"/>
+                    <a:blip r:embed="rId13"/>
                     <a:stretch>
                       <a:fillRect/>
                     </a:stretch>
@@ -934,16 +467,14 @@
         <w:pStyle w:val="Ttulo3"/>
       </w:pPr>
       <w:r>
-        <w:t xml:space="preserve">Subconsultas y </w:t>
-      </w:r>
-      <w:proofErr w:type="spellStart"/>
-      <w:r>
-        <w:t>exists</w:t>
-      </w:r>
-      <w:proofErr w:type="spellEnd"/>
-    </w:p>
-    <w:p>
-      <w:r>
+        <w:t>Subconsultas y exists</w:t>
+      </w:r>
+    </w:p>
+    <w:p>
+      <w:r>
+        <w:rPr>
+          <w:noProof/>
+        </w:rPr>
         <w:drawing>
           <wp:inline distT="0" distB="0" distL="0" distR="0" wp14:anchorId="1E6808A9" wp14:editId="3004F978">
             <wp:extent cx="5400040" cy="944880"/>
@@ -960,7 +491,7 @@
                     <pic:cNvPicPr/>
                   </pic:nvPicPr>
                   <pic:blipFill>
-                    <a:blip r:embed="rId22"/>
+                    <a:blip r:embed="rId14"/>
                     <a:stretch>
                       <a:fillRect/>
                     </a:stretch>
@@ -983,6 +514,9 @@
     </w:p>
     <w:p>
       <w:r>
+        <w:rPr>
+          <w:noProof/>
+        </w:rPr>
         <w:lastRenderedPageBreak/>
         <w:drawing>
           <wp:inline distT="0" distB="0" distL="0" distR="0" wp14:anchorId="05711A9B" wp14:editId="07F58616">
@@ -1000,7 +534,7 @@
                     <pic:cNvPicPr/>
                   </pic:nvPicPr>
                   <pic:blipFill>
-                    <a:blip r:embed="rId23"/>
+                    <a:blip r:embed="rId15"/>
                     <a:stretch>
                       <a:fillRect/>
                     </a:stretch>
@@ -1023,6 +557,9 @@
     </w:p>
     <w:p>
       <w:r>
+        <w:rPr>
+          <w:noProof/>
+        </w:rPr>
         <w:drawing>
           <wp:inline distT="0" distB="0" distL="0" distR="0" wp14:anchorId="2B1E11FD" wp14:editId="38C4DF88">
             <wp:extent cx="5400040" cy="1743710"/>
@@ -1039,7 +576,7 @@
                     <pic:cNvPicPr/>
                   </pic:nvPicPr>
                   <pic:blipFill>
-                    <a:blip r:embed="rId24"/>
+                    <a:blip r:embed="rId16"/>
                     <a:stretch>
                       <a:fillRect/>
                     </a:stretch>
@@ -1062,6 +599,9 @@
     </w:p>
     <w:p>
       <w:r>
+        <w:rPr>
+          <w:noProof/>
+        </w:rPr>
         <w:drawing>
           <wp:inline distT="0" distB="0" distL="0" distR="0" wp14:anchorId="0609B87F" wp14:editId="4D912EA4">
             <wp:extent cx="5400040" cy="1882140"/>
@@ -1078,7 +618,7 @@
                     <pic:cNvPicPr/>
                   </pic:nvPicPr>
                   <pic:blipFill>
-                    <a:blip r:embed="rId25"/>
+                    <a:blip r:embed="rId17"/>
                     <a:stretch>
                       <a:fillRect/>
                     </a:stretch>
@@ -1106,6 +646,9 @@
     </w:p>
     <w:p>
       <w:r>
+        <w:rPr>
+          <w:noProof/>
+        </w:rPr>
         <w:drawing>
           <wp:inline distT="0" distB="0" distL="0" distR="0" wp14:anchorId="31A6C934" wp14:editId="290C48B7">
             <wp:extent cx="5400040" cy="1937385"/>
@@ -1122,7 +665,7 @@
                     <pic:cNvPicPr/>
                   </pic:nvPicPr>
                   <pic:blipFill>
-                    <a:blip r:embed="rId26"/>
+                    <a:blip r:embed="rId18"/>
                     <a:stretch>
                       <a:fillRect/>
                     </a:stretch>
@@ -1148,6 +691,9 @@
         <w:ind w:left="708" w:hanging="708"/>
       </w:pPr>
       <w:r>
+        <w:rPr>
+          <w:noProof/>
+        </w:rPr>
         <w:lastRenderedPageBreak/>
         <w:drawing>
           <wp:inline distT="0" distB="0" distL="0" distR="0" wp14:anchorId="23C011D3" wp14:editId="1C4F3028">
@@ -1165,7 +711,7 @@
                     <pic:cNvPicPr/>
                   </pic:nvPicPr>
                   <pic:blipFill>
-                    <a:blip r:embed="rId27"/>
+                    <a:blip r:embed="rId19"/>
                     <a:stretch>
                       <a:fillRect/>
                     </a:stretch>
@@ -1191,6 +737,9 @@
         <w:ind w:left="708" w:hanging="708"/>
       </w:pPr>
       <w:r>
+        <w:rPr>
+          <w:noProof/>
+        </w:rPr>
         <w:drawing>
           <wp:inline distT="0" distB="0" distL="0" distR="0" wp14:anchorId="79981333" wp14:editId="01F7C8A6">
             <wp:extent cx="5400040" cy="1609725"/>
@@ -1207,7 +756,7 @@
                     <pic:cNvPicPr/>
                   </pic:nvPicPr>
                   <pic:blipFill>
-                    <a:blip r:embed="rId28"/>
+                    <a:blip r:embed="rId20"/>
                     <a:stretch>
                       <a:fillRect/>
                     </a:stretch>
@@ -1233,6 +782,9 @@
         <w:ind w:left="708" w:hanging="708"/>
       </w:pPr>
       <w:r>
+        <w:rPr>
+          <w:noProof/>
+        </w:rPr>
         <w:drawing>
           <wp:inline distT="0" distB="0" distL="0" distR="0" wp14:anchorId="56B2DEF9" wp14:editId="1E5719EC">
             <wp:extent cx="5400040" cy="1578610"/>
@@ -1249,7 +801,7 @@
                     <pic:cNvPicPr/>
                   </pic:nvPicPr>
                   <pic:blipFill>
-                    <a:blip r:embed="rId29"/>
+                    <a:blip r:embed="rId21"/>
                     <a:stretch>
                       <a:fillRect/>
                     </a:stretch>

</xml_diff>